<commit_message>
Update: Edit name of the project in report template for Scientific Research Contest
</commit_message>
<xml_diff>
--- a/Documents/NCKH/NCKHSV2018CLC_BaoCao_Template.docx
+++ b/Documents/NCKH/NCKHSV2018CLC_BaoCao_Template.docx
@@ -352,7 +352,23 @@
           <w:sz w:val="26"/>
           <w:szCs w:val="26"/>
         </w:rPr>
-        <w:t>THIẾT BỊ QUAN TRẮC, DỰ BÁO THỜI TIẾT PHẠM VI NHỞ SỬ DỤNG CÔNG NGHỆ MÁY HỌC</w:t>
+        <w:t>THIẾT BỊ QUAN TRẮC, DỰ BÁO THỜI TIẾT PHẠM VI N</w:t>
+      </w:r>
+      <w:r>
+        <w:rPr>
+          <w:color w:val="000000"/>
+          <w:sz w:val="26"/>
+          <w:szCs w:val="26"/>
+        </w:rPr>
+        <w:t>HỎ</w:t>
+      </w:r>
+      <w:r>
+        <w:rPr>
+          <w:color w:val="000000"/>
+          <w:sz w:val="26"/>
+          <w:szCs w:val="26"/>
+        </w:rPr>
+        <w:t xml:space="preserve"> SỬ DỤNG CÔNG NGHỆ MÁY HỌC</w:t>
       </w:r>
     </w:p>
     <w:p>
@@ -2588,7 +2604,23 @@
           <w:sz w:val="26"/>
           <w:szCs w:val="26"/>
         </w:rPr>
-        <w:t>THIẾT BỊ QUAN TRẮC, DỰ BÁO THỜI TIẾT PHẠM VI NHỞ SỬ DỤNG CÔNG NGHỆ MÁY HỌC</w:t>
+        <w:t>THIẾT BỊ QUAN TRẮC, DỰ BÁO THỜI TIẾT PHẠM VI NH</w:t>
+      </w:r>
+      <w:r>
+        <w:rPr>
+          <w:color w:val="000000"/>
+          <w:sz w:val="26"/>
+          <w:szCs w:val="26"/>
+        </w:rPr>
+        <w:t>Ỏ</w:t>
+      </w:r>
+      <w:r>
+        <w:rPr>
+          <w:color w:val="000000"/>
+          <w:sz w:val="26"/>
+          <w:szCs w:val="26"/>
+        </w:rPr>
+        <w:t xml:space="preserve"> SỬ DỤNG CÔNG NGHỆ MÁY HỌC</w:t>
       </w:r>
     </w:p>
     <w:p>
@@ -2762,6 +2794,8 @@
           <w:szCs w:val="26"/>
         </w:rPr>
       </w:pPr>
+      <w:bookmarkStart w:id="0" w:name="_GoBack"/>
+      <w:bookmarkEnd w:id="0"/>
     </w:p>
     <w:p>
       <w:pPr>
@@ -3902,7 +3936,16 @@
           <w:sz w:val="26"/>
           <w:szCs w:val="26"/>
         </w:rPr>
-        <w:t>nhở</w:t>
+        <w:t>nh</w:t>
+      </w:r>
+      <w:r>
+        <w:rPr>
+          <w:b w:val="0"/>
+          <w:color w:val="000000"/>
+          <w:sz w:val="26"/>
+          <w:szCs w:val="26"/>
+        </w:rPr>
+        <w:t>ỏ</w:t>
       </w:r>
       <w:proofErr w:type="spellEnd"/>
       <w:r>
@@ -17452,8 +17495,6 @@
               </w:rPr>
               <w:t>Nguyễn Mạnh Thảo</w:t>
             </w:r>
-            <w:bookmarkStart w:id="0" w:name="_GoBack"/>
-            <w:bookmarkEnd w:id="0"/>
           </w:p>
           <w:p>
             <w:pPr>

</xml_diff>